<commit_message>
Upload updated Figure S1A using 2 million replicates
</commit_message>
<xml_diff>
--- a/ms/SEQLinkageSupplemental_1_16_15.docx
+++ b/ms/SEQLinkageSupplemental_1_16_15.docx
@@ -46,6 +46,17 @@
     <w:p>
       <w:pPr>
         <w:rPr>
+          <w:rFonts w:ascii="Times New Roman" w:hAnsi="Times New Roman" w:cs="Times New Roman"/>
+          <w:b/>
+          <w:noProof/>
+          <w:sz w:val="24"/>
+          <w:szCs w:val="24"/>
+        </w:rPr>
+      </w:pPr>
+    </w:p>
+    <w:p>
+      <w:pPr>
+        <w:rPr>
           <w:rFonts w:ascii="Arial" w:hAnsi="Arial" w:cs="Arial"/>
           <w:b/>
           <w:szCs w:val="24"/>
@@ -60,16 +71,16 @@
           <w:szCs w:val="24"/>
         </w:rPr>
         <w:drawing>
-          <wp:anchor distT="0" distB="0" distL="114300" distR="114300" simplePos="0" relativeHeight="251659264" behindDoc="0" locked="0" layoutInCell="1" allowOverlap="1" wp14:anchorId="382A24DC" wp14:editId="18C7E53F">
+          <wp:anchor distT="0" distB="0" distL="114300" distR="114300" simplePos="0" relativeHeight="251660288" behindDoc="0" locked="0" layoutInCell="1" allowOverlap="1" wp14:anchorId="382A24DC" wp14:editId="67C1BA94">
             <wp:simplePos x="0" y="0"/>
             <wp:positionH relativeFrom="column">
               <wp:posOffset>3810</wp:posOffset>
             </wp:positionH>
             <wp:positionV relativeFrom="paragraph">
-              <wp:posOffset>292100</wp:posOffset>
+              <wp:posOffset>306550</wp:posOffset>
             </wp:positionV>
-            <wp:extent cx="2026920" cy="2396490"/>
-            <wp:effectExtent l="0" t="0" r="0" b="3810"/>
+            <wp:extent cx="2000885" cy="2375535"/>
+            <wp:effectExtent l="0" t="0" r="0" b="5715"/>
             <wp:wrapTopAndBottom/>
             <wp:docPr id="1" name="Picture 1"/>
             <wp:cNvGraphicFramePr>
@@ -90,13 +101,13 @@
                         </a:ext>
                       </a:extLst>
                     </a:blip>
-                    <a:srcRect r="15362"/>
+                    <a:srcRect r="15733"/>
                     <a:stretch/>
                   </pic:blipFill>
                   <pic:spPr bwMode="auto">
                     <a:xfrm>
                       <a:off x="0" y="0"/>
-                      <a:ext cx="2026920" cy="2396490"/>
+                      <a:ext cx="2000885" cy="2375535"/>
                     </a:xfrm>
                     <a:prstGeom prst="rect">
                       <a:avLst/>
@@ -443,15 +454,31 @@
         </w:rPr>
         <w:t>018</w:t>
       </w:r>
-      <w:bookmarkStart w:id="0" w:name="_GoBack"/>
-      <w:bookmarkEnd w:id="0"/>
-      <w:r>
-        <w:rPr>
-          <w:rFonts w:ascii="Times New Roman" w:hAnsi="Times New Roman" w:cs="Times New Roman"/>
-          <w:sz w:val="24"/>
-          <w:szCs w:val="24"/>
-        </w:rPr>
-        <w:t xml:space="preserve">. The vertical dashed line represents the genome-wide significance threshold for HLOD (3.6). (B) Quantile-Quantile (QQ) plot for HLOD null distribution in the presence of recombination events. (C) QQ plot for HLOD null distribution in the presence of linkage disequilibrium and missing genotype data for one parent </w:t>
+      <w:r>
+        <w:rPr>
+          <w:rFonts w:ascii="Times New Roman" w:hAnsi="Times New Roman" w:cs="Times New Roman"/>
+          <w:sz w:val="24"/>
+          <w:szCs w:val="24"/>
+        </w:rPr>
+        <w:t xml:space="preserve">. The vertical dashed line represents the genome-wide significance threshold for HLOD (3.6). (B) </w:t>
+      </w:r>
+      <w:proofErr w:type="spellStart"/>
+      <w:r>
+        <w:rPr>
+          <w:rFonts w:ascii="Times New Roman" w:hAnsi="Times New Roman" w:cs="Times New Roman"/>
+          <w:sz w:val="24"/>
+          <w:szCs w:val="24"/>
+        </w:rPr>
+        <w:t>Quantile-Quantile</w:t>
+      </w:r>
+      <w:proofErr w:type="spellEnd"/>
+      <w:r>
+        <w:rPr>
+          <w:rFonts w:ascii="Times New Roman" w:hAnsi="Times New Roman" w:cs="Times New Roman"/>
+          <w:sz w:val="24"/>
+          <w:szCs w:val="24"/>
+        </w:rPr>
+        <w:t xml:space="preserve"> (QQ) plot for HLOD null distribution in the presence of recombination events. (C) QQ plot for HLOD null distribution in the presence of linkage disequilibrium and missing genotype data for one parent </w:t>
       </w:r>
       <w:r>
         <w:rPr>
@@ -488,6 +515,8 @@
         </w:rPr>
         <w:br w:type="page"/>
       </w:r>
+      <w:bookmarkStart w:id="0" w:name="_GoBack"/>
+      <w:bookmarkEnd w:id="0"/>
     </w:p>
     <w:p>
       <w:pPr>
@@ -2331,13 +2360,23 @@
           <w:szCs w:val="24"/>
         </w:rPr>
       </w:pPr>
-      <w:r>
-        <w:rPr>
-          <w:rFonts w:ascii="Times New Roman" w:hAnsi="Times New Roman" w:cs="Times New Roman"/>
-          <w:sz w:val="24"/>
-          <w:szCs w:val="24"/>
-        </w:rPr>
-        <w:t xml:space="preserve">Exome Variant Server (EVS), </w:t>
+      <w:proofErr w:type="spellStart"/>
+      <w:r>
+        <w:rPr>
+          <w:rFonts w:ascii="Times New Roman" w:hAnsi="Times New Roman" w:cs="Times New Roman"/>
+          <w:sz w:val="24"/>
+          <w:szCs w:val="24"/>
+        </w:rPr>
+        <w:t>Exome</w:t>
+      </w:r>
+      <w:proofErr w:type="spellEnd"/>
+      <w:r>
+        <w:rPr>
+          <w:rFonts w:ascii="Times New Roman" w:hAnsi="Times New Roman" w:cs="Times New Roman"/>
+          <w:sz w:val="24"/>
+          <w:szCs w:val="24"/>
+        </w:rPr>
+        <w:t xml:space="preserve"> Variant Server (EVS), </w:t>
       </w:r>
       <w:r>
         <w:rPr>
@@ -2407,13 +2446,23 @@
         </w:rPr>
         <w:t xml:space="preserve">NCBI </w:t>
       </w:r>
-      <w:r>
-        <w:rPr>
-          <w:rFonts w:ascii="Times New Roman" w:hAnsi="Times New Roman" w:cs="Times New Roman"/>
-          <w:sz w:val="24"/>
-          <w:szCs w:val="24"/>
-        </w:rPr>
-        <w:t xml:space="preserve">ClinVar, </w:t>
+      <w:proofErr w:type="spellStart"/>
+      <w:r>
+        <w:rPr>
+          <w:rFonts w:ascii="Times New Roman" w:hAnsi="Times New Roman" w:cs="Times New Roman"/>
+          <w:sz w:val="24"/>
+          <w:szCs w:val="24"/>
+        </w:rPr>
+        <w:t>ClinVar</w:t>
+      </w:r>
+      <w:proofErr w:type="spellEnd"/>
+      <w:r>
+        <w:rPr>
+          <w:rFonts w:ascii="Times New Roman" w:hAnsi="Times New Roman" w:cs="Times New Roman"/>
+          <w:sz w:val="24"/>
+          <w:szCs w:val="24"/>
+        </w:rPr>
+        <w:t xml:space="preserve">, </w:t>
       </w:r>
       <w:r>
         <w:rPr>

</xml_diff>

<commit_message>
Upload manuscript for revision 2
</commit_message>
<xml_diff>
--- a/ms/SEQLinkageSupplemental_1_16_15.docx
+++ b/ms/SEQLinkageSupplemental_1_16_15.docx
@@ -11,6 +11,8 @@
           <w:szCs w:val="24"/>
         </w:rPr>
       </w:pPr>
+      <w:bookmarkStart w:id="0" w:name="_GoBack"/>
+      <w:bookmarkEnd w:id="0"/>
       <w:r>
         <w:rPr>
           <w:rFonts w:ascii="Times New Roman" w:hAnsi="Times New Roman" w:cs="Times New Roman"/>
@@ -69,7 +71,6 @@
           <w:noProof/>
           <w:sz w:val="24"/>
           <w:szCs w:val="24"/>
-          <w:lang w:eastAsia="zh-CN"/>
         </w:rPr>
         <w:drawing>
           <wp:anchor distT="0" distB="0" distL="114300" distR="114300" simplePos="0" relativeHeight="251660288" behindDoc="0" locked="0" layoutInCell="1" allowOverlap="1" wp14:anchorId="382A24DC" wp14:editId="67C1BA94">
@@ -141,7 +142,6 @@
           <w:noProof/>
           <w:sz w:val="24"/>
           <w:szCs w:val="24"/>
-          <w:lang w:eastAsia="zh-CN"/>
         </w:rPr>
         <w:drawing>
           <wp:anchor distT="0" distB="0" distL="114300" distR="114300" simplePos="0" relativeHeight="251661312" behindDoc="0" locked="0" layoutInCell="1" allowOverlap="1" wp14:anchorId="15FD31E5" wp14:editId="474DCD31">
@@ -206,7 +206,6 @@
           <w:noProof/>
           <w:sz w:val="24"/>
           <w:szCs w:val="24"/>
-          <w:lang w:eastAsia="zh-CN"/>
         </w:rPr>
         <w:drawing>
           <wp:anchor distT="0" distB="0" distL="114300" distR="114300" simplePos="0" relativeHeight="251664384" behindDoc="0" locked="0" layoutInCell="1" allowOverlap="1" wp14:anchorId="7A610DE5" wp14:editId="241DE248">
@@ -439,8 +438,18 @@
           <w:sz w:val="24"/>
           <w:szCs w:val="24"/>
         </w:rPr>
-        <w:t xml:space="preserve">56 out of the 2,000,000 HLOD statistics generated under the null exceed this threshold, leading to a numerical estimate of type I error </w:t>
-      </w:r>
+        <w:t xml:space="preserve">56 out of the 2,000,000 HLOD statistics generated under the null exceed this threshold, leading to a numerical estimate of type I </w:t>
+      </w:r>
+      <w:proofErr w:type="gramStart"/>
+      <w:r>
+        <w:rPr>
+          <w:rFonts w:ascii="Times New Roman" w:hAnsi="Times New Roman" w:cs="Times New Roman"/>
+          <w:sz w:val="24"/>
+          <w:szCs w:val="24"/>
+        </w:rPr>
+        <w:t xml:space="preserve">error </w:t>
+      </w:r>
+      <w:proofErr w:type="gramEnd"/>
       <w:r>
         <w:rPr>
           <w:position w:val="-6"/>
@@ -465,17 +474,15 @@
             <v:path o:extrusionok="f" gradientshapeok="t" o:connecttype="rect"/>
             <o:lock v:ext="edit" aspectratio="t"/>
           </v:shapetype>
-          <v:shape id="_x0000_i1025" type="#_x0000_t75" style="width:66pt;height:15.75pt" o:ole="">
+          <v:shape id="_x0000_i1025" type="#_x0000_t75" style="width:66.1pt;height:15.6pt" o:ole="">
             <v:imagedata r:id="rId7" o:title=""/>
           </v:shape>
-          <o:OLEObject Type="Embed" ProgID="Equation.DSMT4" ShapeID="_x0000_i1025" DrawAspect="Content" ObjectID="_1483893842" r:id="rId8"/>
+          <o:OLEObject Type="Embed" ProgID="Equation.DSMT4" ShapeID="_x0000_i1025" DrawAspect="Content" ObjectID="_1484144153" r:id="rId8"/>
         </w:object>
       </w:r>
       <w:r>
         <w:t>.</w:t>
       </w:r>
-      <w:bookmarkStart w:id="0" w:name="_GoBack"/>
-      <w:bookmarkEnd w:id="0"/>
       <w:r>
         <w:t xml:space="preserve"> </w:t>
       </w:r>
@@ -559,15 +566,7 @@
           <w:sz w:val="24"/>
           <w:szCs w:val="24"/>
         </w:rPr>
-        <w:t>20,000 HLOD statistics under the null</w:t>
-      </w:r>
-      <w:r>
-        <w:rPr>
-          <w:rFonts w:ascii="Times New Roman" w:hAnsi="Times New Roman" w:cs="Times New Roman"/>
-          <w:sz w:val="24"/>
-          <w:szCs w:val="24"/>
-        </w:rPr>
-        <w:t xml:space="preserve">, </w:t>
+        <w:t xml:space="preserve">20,000 HLOD statistics under the null, </w:t>
       </w:r>
       <w:r>
         <w:rPr>

</xml_diff>